<commit_message>
feat(main): add files labs-3
</commit_message>
<xml_diff>
--- a/labs/lab03/report/report.docx
+++ b/labs/lab03/report/report.docx
@@ -223,7 +223,7 @@
       </w:r>
     </w:p>
     <w:bookmarkEnd w:id="22"/>
-    <w:bookmarkStart w:id="68" w:name="выполнение-лабораторной-работы"/>
+    <w:bookmarkStart w:id="71" w:name="выполнение-лабораторной-работы"/>
     <w:p>
       <w:pPr>
         <w:pStyle w:val="Heading1"/>
@@ -468,7 +468,7 @@
     </w:p>
     <w:bookmarkEnd w:id="32"/>
     <w:bookmarkEnd w:id="33"/>
-    <w:bookmarkStart w:id="67" w:name="установка-pandoc-pandoc-crossref"/>
+    <w:bookmarkStart w:id="70" w:name="установка-pandoc-pandoc-crossref"/>
     <w:p>
       <w:pPr>
         <w:pStyle w:val="Heading2"/>
@@ -1285,31 +1285,53 @@
         <w:t xml:space="preserve">2.Добавляю изменения на GitHub с помощью git add и сохраняю изменения с помощью commit (рис. [??]).</w:t>
       </w:r>
     </w:p>
-    <w:tbl>
-      <w:tblPr>
-        <w:tblStyle w:val="FigureTable"/>
-        <w:tblW w:type="auto" w:w="0"/>
-        <w:tblLook w:firstRow="0" w:lastRow="0" w:firstColumn="0" w:lastColumn="0"/>
-        <w:jc w:val="center"/>
-      </w:tblPr>
-      <w:tblGrid>
-        <w:gridCol w:w="7920"/>
-      </w:tblGrid>
-      <w:tr>
-        <w:tc>
-          <w:tcPr/>
-          <w:p>
-            <w:pPr>
-              <w:pStyle w:val="Compact"/>
-              <w:jc w:val="center"/>
-            </w:pPr>
-            <w:r>
-              <w:t xml:space="preserve">Добавление файлов на GitHub</w:t>
-            </w:r>
-          </w:p>
-        </w:tc>
-      </w:tr>
-    </w:tbl>
+    <w:p>
+      <w:pPr>
+        <w:pStyle w:val="CaptionedFigure"/>
+      </w:pPr>
+      <w:r>
+        <w:drawing>
+          <wp:inline>
+            <wp:extent cx="3733800" cy="1665072"/>
+            <wp:effectExtent b="0" l="0" r="0" t="0"/>
+            <wp:docPr descr="Добавление файлов на GitHub" title="fig:" id="68" name="Picture"/>
+            <a:graphic>
+              <a:graphicData uri="http://schemas.openxmlformats.org/drawingml/2006/picture">
+                <pic:pic>
+                  <pic:nvPicPr>
+                    <pic:cNvPr descr="image/13%20(1).jpg" id="69" name="Picture"/>
+                    <pic:cNvPicPr>
+                      <a:picLocks noChangeArrowheads="1" noChangeAspect="1"/>
+                    </pic:cNvPicPr>
+                  </pic:nvPicPr>
+                  <pic:blipFill>
+                    <a:blip r:embed="rId67"/>
+                    <a:stretch>
+                      <a:fillRect/>
+                    </a:stretch>
+                  </pic:blipFill>
+                  <pic:spPr bwMode="auto">
+                    <a:xfrm>
+                      <a:off x="0" y="0"/>
+                      <a:ext cx="3733800" cy="1665072"/>
+                    </a:xfrm>
+                    <a:prstGeom prst="rect">
+                      <a:avLst/>
+                    </a:prstGeom>
+                    <a:noFill/>
+                    <a:ln w="9525">
+                      <a:noFill/>
+                      <a:headEnd/>
+                      <a:tailEnd/>
+                    </a:ln>
+                  </pic:spPr>
+                </pic:pic>
+              </a:graphicData>
+            </a:graphic>
+          </wp:inline>
+        </w:drawing>
+      </w:r>
+    </w:p>
     <w:p>
       <w:pPr>
         <w:pStyle w:val="ImageCaption"/>
@@ -1326,9 +1348,9 @@
         <w:t xml:space="preserve">Отправляю файлы на сервер с помощью команды git pull</w:t>
       </w:r>
     </w:p>
-    <w:bookmarkEnd w:id="67"/>
-    <w:bookmarkEnd w:id="68"/>
-    <w:bookmarkStart w:id="69" w:name="выводы"/>
+    <w:bookmarkEnd w:id="70"/>
+    <w:bookmarkEnd w:id="71"/>
+    <w:bookmarkStart w:id="72" w:name="выводы"/>
     <w:p>
       <w:pPr>
         <w:pStyle w:val="Heading1"/>
@@ -1354,7 +1376,7 @@
         <w:t xml:space="preserve">В результате выполнения данной лабораторной работы я освоила процедуры оформления отчётов с помощью легковесного языка Markdown</w:t>
       </w:r>
     </w:p>
-    <w:bookmarkEnd w:id="69"/>
+    <w:bookmarkEnd w:id="72"/>
     <w:sectPr/>
   </w:body>
 </w:document>

</xml_diff>